<commit_message>
This is the basic structure with primary extensions
</commit_message>
<xml_diff>
--- a/Works management preliminary design technical notes.docx
+++ b/Works management preliminary design technical notes.docx
@@ -5,6 +5,9 @@
     <w:p>
       <w:pPr>
         <w:pStyle w:val="Title"/>
+        <w:rPr>
+          <w:rFonts w:hint="eastAsia"/>
+        </w:rPr>
       </w:pPr>
       <w:r>
         <w:rPr>
@@ -34,6 +37,9 @@
     <w:p>
       <w:pPr>
         <w:pStyle w:val="Heading1"/>
+        <w:rPr>
+          <w:rFonts w:hint="eastAsia"/>
+        </w:rPr>
       </w:pPr>
       <w:r>
         <w:t>Introduction</w:t>
@@ -43,6 +49,11 @@
       </w:r>
     </w:p>
     <w:p>
+      <w:pPr>
+        <w:rPr>
+          <w:rFonts w:hint="eastAsia"/>
+        </w:rPr>
+      </w:pPr>
       <w:r>
         <w:t xml:space="preserve">The works management system being designed is a project management system to fit the existing workflow of </w:t>
       </w:r>
@@ -72,6 +83,11 @@
       </w:r>
     </w:p>
     <w:p>
+      <w:pPr>
+        <w:rPr>
+          <w:rFonts w:hint="eastAsia"/>
+        </w:rPr>
+      </w:pPr>
       <w:r>
         <w:t xml:space="preserve">The system currently being used </w:t>
       </w:r>
@@ -112,6 +128,7 @@
     <w:p>
       <w:pPr>
         <w:rPr>
+          <w:rFonts w:hint="eastAsia"/>
           <w:i/>
         </w:rPr>
       </w:pPr>
@@ -136,6 +153,11 @@
       </w:r>
     </w:p>
     <w:p>
+      <w:pPr>
+        <w:rPr>
+          <w:rFonts w:hint="eastAsia"/>
+        </w:rPr>
+      </w:pPr>
       <w:r>
         <w:t xml:space="preserve">A </w:t>
       </w:r>
@@ -159,6 +181,11 @@
       </w:r>
     </w:p>
     <w:p>
+      <w:pPr>
+        <w:rPr>
+          <w:rFonts w:hint="eastAsia"/>
+        </w:rPr>
+      </w:pPr>
       <w:r>
         <w:t>A</w:t>
       </w:r>
@@ -226,6 +253,11 @@
       </w:r>
     </w:p>
     <w:p>
+      <w:pPr>
+        <w:rPr>
+          <w:rFonts w:hint="eastAsia"/>
+        </w:rPr>
+      </w:pPr>
       <w:r>
         <w:t>A</w:t>
       </w:r>
@@ -311,6 +343,11 @@
       </w:r>
     </w:p>
     <w:p>
+      <w:pPr>
+        <w:rPr>
+          <w:rFonts w:hint="eastAsia"/>
+        </w:rPr>
+      </w:pPr>
       <w:r>
         <w:rPr>
           <w:b/>
@@ -331,6 +368,11 @@
       </w:r>
     </w:p>
     <w:p>
+      <w:pPr>
+        <w:rPr>
+          <w:rFonts w:hint="eastAsia"/>
+        </w:rPr>
+      </w:pPr>
       <w:r>
         <w:t xml:space="preserve">Clients may have different </w:t>
       </w:r>
@@ -342,6 +384,11 @@
       </w:r>
     </w:p>
     <w:p>
+      <w:pPr>
+        <w:rPr>
+          <w:rFonts w:hint="eastAsia"/>
+        </w:rPr>
+      </w:pPr>
       <w:r>
         <w:t>Currently the important roles played within the system in the Melbourne business, are Project Manager, Field Manager, Administrator, Scheduler, Person in Charge of Crew (foreman?). It is likely</w:t>
       </w:r>
@@ -350,6 +397,11 @@
       </w:r>
     </w:p>
     <w:p>
+      <w:pPr>
+        <w:rPr>
+          <w:rFonts w:hint="eastAsia"/>
+        </w:rPr>
+      </w:pPr>
       <w:r>
         <w:t xml:space="preserve">Different clients may have different requirements for the same </w:t>
       </w:r>
@@ -376,6 +428,11 @@
       </w:r>
     </w:p>
     <w:p>
+      <w:pPr>
+        <w:rPr>
+          <w:rFonts w:hint="eastAsia"/>
+        </w:rPr>
+      </w:pPr>
       <w:r>
         <w:t>These differing requirement</w:t>
       </w:r>
@@ -398,6 +455,9 @@
     <w:p>
       <w:pPr>
         <w:pStyle w:val="Heading1"/>
+        <w:rPr>
+          <w:rFonts w:hint="eastAsia"/>
+        </w:rPr>
       </w:pPr>
       <w:r>
         <w:t>Design of generic type to suit projects, tasks, and duties</w:t>
@@ -406,12 +466,20 @@
     <w:p>
       <w:pPr>
         <w:pStyle w:val="Heading2"/>
+        <w:rPr>
+          <w:rFonts w:hint="eastAsia"/>
+        </w:rPr>
       </w:pPr>
       <w:r>
         <w:t>Overview</w:t>
       </w:r>
     </w:p>
     <w:p>
+      <w:pPr>
+        <w:rPr>
+          <w:rFonts w:hint="eastAsia"/>
+        </w:rPr>
+      </w:pPr>
       <w:r>
         <w:t>This means a general-purpose attribute/</w:t>
       </w:r>
@@ -426,12 +494,22 @@
       </w:r>
     </w:p>
     <w:p>
+      <w:pPr>
+        <w:rPr>
+          <w:rFonts w:hint="eastAsia"/>
+        </w:rPr>
+      </w:pPr>
       <w:r>
         <w:lastRenderedPageBreak/>
         <w:t>The meaning of generic here is that it should be able to accommodate different database data types for whole numbers, real numbers, dates, times, text, potentially images or other media such as video in the future (maybe multiple images).</w:t>
       </w:r>
     </w:p>
     <w:p>
+      <w:pPr>
+        <w:rPr>
+          <w:rFonts w:hint="eastAsia"/>
+        </w:rPr>
+      </w:pPr>
       <w:r>
         <w:t>This not only refers to the storage of these within the database but means different widget types as suitable within the view/form.</w:t>
       </w:r>
@@ -439,12 +517,20 @@
     <w:p>
       <w:pPr>
         <w:pStyle w:val="Heading2"/>
+        <w:rPr>
+          <w:rFonts w:hint="eastAsia"/>
+        </w:rPr>
       </w:pPr>
       <w:r>
         <w:t>Database</w:t>
       </w:r>
     </w:p>
     <w:p>
+      <w:pPr>
+        <w:rPr>
+          <w:rFonts w:hint="eastAsia"/>
+        </w:rPr>
+      </w:pPr>
       <w:r>
         <w:t xml:space="preserve">The project table could have any number of generic type fields </w:t>
       </w:r>
@@ -473,6 +559,11 @@
       </w:r>
     </w:p>
     <w:p>
+      <w:pPr>
+        <w:rPr>
+          <w:rFonts w:hint="eastAsia"/>
+        </w:rPr>
+      </w:pPr>
       <w:r>
         <w:t xml:space="preserve">The task </w:t>
       </w:r>
@@ -492,6 +583,11 @@
       </w:r>
     </w:p>
     <w:p>
+      <w:pPr>
+        <w:rPr>
+          <w:rFonts w:hint="eastAsia"/>
+        </w:rPr>
+      </w:pPr>
       <w:r>
         <w:t>The duty</w:t>
       </w:r>
@@ -531,12 +627,20 @@
     <w:p>
       <w:pPr>
         <w:pStyle w:val="Heading2"/>
+        <w:rPr>
+          <w:rFonts w:hint="eastAsia"/>
+        </w:rPr>
       </w:pPr>
       <w:r>
         <w:t>Widgets</w:t>
       </w:r>
     </w:p>
     <w:p>
+      <w:pPr>
+        <w:rPr>
+          <w:rFonts w:hint="eastAsia"/>
+        </w:rPr>
+      </w:pPr>
       <w:r>
         <w:t>The widget that the user interacts with to enter or select the data values for the generic columns from within the relevant view/forms, will be automatically chosen by the application dependent on the data type and restrictions set by the system admin.</w:t>
       </w:r>
@@ -548,6 +652,9 @@
           <w:ilvl w:val="0"/>
           <w:numId w:val="6"/>
         </w:numPr>
+        <w:rPr>
+          <w:rFonts w:hint="eastAsia"/>
+        </w:rPr>
       </w:pPr>
       <w:r>
         <w:t>Date</w:t>
@@ -566,6 +673,9 @@
           <w:ilvl w:val="0"/>
           <w:numId w:val="6"/>
         </w:numPr>
+        <w:rPr>
+          <w:rFonts w:hint="eastAsia"/>
+        </w:rPr>
       </w:pPr>
       <w:r>
         <w:t>Not sure yet for time</w:t>
@@ -578,6 +688,9 @@
           <w:ilvl w:val="0"/>
           <w:numId w:val="6"/>
         </w:numPr>
+        <w:rPr>
+          <w:rFonts w:hint="eastAsia"/>
+        </w:rPr>
       </w:pPr>
       <w:r>
         <w:rPr>
@@ -596,6 +709,9 @@
           <w:ilvl w:val="0"/>
           <w:numId w:val="6"/>
         </w:numPr>
+        <w:rPr>
+          <w:rFonts w:hint="eastAsia"/>
+        </w:rPr>
       </w:pPr>
       <w:r>
         <w:t>Drop down list box if less than 20 values, if more than 20 selectable values then autocomplete drop down list which will display a drop down list of up to 10 values that match what the user is typing as they type so they can either type or select</w:t>
@@ -608,6 +724,9 @@
           <w:ilvl w:val="0"/>
           <w:numId w:val="6"/>
         </w:numPr>
+        <w:rPr>
+          <w:rFonts w:hint="eastAsia"/>
+        </w:rPr>
       </w:pPr>
       <w:r>
         <w:rPr>
@@ -622,6 +741,9 @@
     <w:p>
       <w:pPr>
         <w:pStyle w:val="Heading2"/>
+        <w:rPr>
+          <w:rFonts w:hint="eastAsia"/>
+        </w:rPr>
       </w:pPr>
       <w:r>
         <w:t>Operation</w:t>
@@ -634,6 +756,9 @@
           <w:ilvl w:val="0"/>
           <w:numId w:val="5"/>
         </w:numPr>
+        <w:rPr>
+          <w:rFonts w:hint="eastAsia"/>
+        </w:rPr>
       </w:pPr>
       <w:r>
         <w:t xml:space="preserve">A user who has a role of system administrator is able to create </w:t>
@@ -668,6 +793,7 @@
           <w:numId w:val="5"/>
         </w:numPr>
         <w:rPr>
+          <w:rFonts w:hint="eastAsia"/>
           <w:b/>
         </w:rPr>
       </w:pPr>
@@ -700,6 +826,9 @@
     <w:p>
       <w:pPr>
         <w:ind w:left="720"/>
+        <w:rPr>
+          <w:rFonts w:hint="eastAsia"/>
+        </w:rPr>
       </w:pPr>
       <w:r>
         <w:t xml:space="preserve">This is </w:t>
@@ -718,6 +847,9 @@
           <w:ilvl w:val="2"/>
           <w:numId w:val="5"/>
         </w:numPr>
+        <w:rPr>
+          <w:rFonts w:hint="eastAsia"/>
+        </w:rPr>
       </w:pPr>
       <w:r>
         <w:t>INT – whole numbers</w:t>
@@ -733,6 +865,9 @@
           <w:ilvl w:val="3"/>
           <w:numId w:val="5"/>
         </w:numPr>
+        <w:rPr>
+          <w:rFonts w:hint="eastAsia"/>
+        </w:rPr>
       </w:pPr>
       <w:r>
         <w:rPr>
@@ -757,6 +892,9 @@
           <w:ilvl w:val="3"/>
           <w:numId w:val="5"/>
         </w:numPr>
+        <w:rPr>
+          <w:rFonts w:hint="eastAsia"/>
+        </w:rPr>
       </w:pPr>
       <w:r>
         <w:t>Specify any maximum restriction</w:t>
@@ -769,6 +907,9 @@
           <w:ilvl w:val="2"/>
           <w:numId w:val="5"/>
         </w:numPr>
+        <w:rPr>
+          <w:rFonts w:hint="eastAsia"/>
+        </w:rPr>
       </w:pPr>
       <w:r>
         <w:t>FLOAT</w:t>
@@ -784,6 +925,9 @@
           <w:ilvl w:val="3"/>
           <w:numId w:val="5"/>
         </w:numPr>
+        <w:rPr>
+          <w:rFonts w:hint="eastAsia"/>
+        </w:rPr>
       </w:pPr>
       <w:r>
         <w:rPr>
@@ -808,6 +952,9 @@
           <w:ilvl w:val="3"/>
           <w:numId w:val="5"/>
         </w:numPr>
+        <w:rPr>
+          <w:rFonts w:hint="eastAsia"/>
+        </w:rPr>
       </w:pPr>
       <w:r>
         <w:t>Specify any maximum restriction</w:t>
@@ -820,6 +967,9 @@
           <w:ilvl w:val="3"/>
           <w:numId w:val="5"/>
         </w:numPr>
+        <w:rPr>
+          <w:rFonts w:hint="eastAsia"/>
+        </w:rPr>
       </w:pPr>
       <w:r>
         <w:t>Specify number of decimal places</w:t>
@@ -832,6 +982,9 @@
           <w:ilvl w:val="2"/>
           <w:numId w:val="5"/>
         </w:numPr>
+        <w:rPr>
+          <w:rFonts w:hint="eastAsia"/>
+        </w:rPr>
       </w:pPr>
       <w:proofErr w:type="gramStart"/>
       <w:r>
@@ -861,6 +1014,9 @@
           <w:ilvl w:val="3"/>
           <w:numId w:val="5"/>
         </w:numPr>
+        <w:rPr>
+          <w:rFonts w:hint="eastAsia"/>
+        </w:rPr>
       </w:pPr>
       <w:r>
         <w:rPr>
@@ -888,6 +1044,9 @@
           <w:ilvl w:val="3"/>
           <w:numId w:val="5"/>
         </w:numPr>
+        <w:rPr>
+          <w:rFonts w:hint="eastAsia"/>
+        </w:rPr>
       </w:pPr>
       <w:r>
         <w:t>Specify any maximum restriction in SQL</w:t>
@@ -900,6 +1059,9 @@
           <w:ilvl w:val="2"/>
           <w:numId w:val="5"/>
         </w:numPr>
+        <w:rPr>
+          <w:rFonts w:hint="eastAsia"/>
+        </w:rPr>
       </w:pPr>
       <w:r>
         <w:t>DATE</w:t>
@@ -912,6 +1074,9 @@
           <w:ilvl w:val="3"/>
           <w:numId w:val="5"/>
         </w:numPr>
+        <w:rPr>
+          <w:rFonts w:hint="eastAsia"/>
+        </w:rPr>
       </w:pPr>
       <w:r>
         <w:rPr>
@@ -939,6 +1104,9 @@
           <w:ilvl w:val="3"/>
           <w:numId w:val="5"/>
         </w:numPr>
+        <w:rPr>
+          <w:rFonts w:hint="eastAsia"/>
+        </w:rPr>
       </w:pPr>
       <w:r>
         <w:t>Specify any maximum restriction in SQL</w:t>
@@ -951,6 +1119,9 @@
           <w:ilvl w:val="2"/>
           <w:numId w:val="5"/>
         </w:numPr>
+        <w:rPr>
+          <w:rFonts w:hint="eastAsia"/>
+        </w:rPr>
       </w:pPr>
       <w:r>
         <w:t>TEXT</w:t>
@@ -964,6 +1135,7 @@
           <w:numId w:val="5"/>
         </w:numPr>
         <w:rPr>
+          <w:rFonts w:hint="eastAsia"/>
           <w:b/>
         </w:rPr>
       </w:pPr>
@@ -981,6 +1153,9 @@
           <w:ilvl w:val="2"/>
           <w:numId w:val="5"/>
         </w:numPr>
+        <w:rPr>
+          <w:rFonts w:hint="eastAsia"/>
+        </w:rPr>
       </w:pPr>
       <w:r>
         <w:t>None</w:t>
@@ -993,6 +1168,9 @@
           <w:ilvl w:val="2"/>
           <w:numId w:val="5"/>
         </w:numPr>
+        <w:rPr>
+          <w:rFonts w:hint="eastAsia"/>
+        </w:rPr>
       </w:pPr>
       <w:r>
         <w:t>Value List</w:t>
@@ -1005,12 +1183,14 @@
           <w:ilvl w:val="3"/>
           <w:numId w:val="5"/>
         </w:numPr>
-      </w:pPr>
-      <w:r>
-        <w:rPr>
-          <w:rFonts w:hint="eastAsia"/>
-        </w:rPr>
-        <w:lastRenderedPageBreak/>
+        <w:rPr>
+          <w:rFonts w:hint="eastAsia"/>
+        </w:rPr>
+      </w:pPr>
+      <w:r>
+        <w:rPr>
+          <w:rFonts w:hint="eastAsia"/>
+        </w:rPr>
         <w:t>T</w:t>
       </w:r>
       <w:r>
@@ -1035,6 +1215,9 @@
           <w:ilvl w:val="3"/>
           <w:numId w:val="5"/>
         </w:numPr>
+        <w:rPr>
+          <w:rFonts w:hint="eastAsia"/>
+        </w:rPr>
       </w:pPr>
       <w:r>
         <w:t xml:space="preserve">Check whether allow new entries or restrict to </w:t>
@@ -1047,6 +1230,9 @@
           <w:ilvl w:val="2"/>
           <w:numId w:val="5"/>
         </w:numPr>
+        <w:rPr>
+          <w:rFonts w:hint="eastAsia"/>
+        </w:rPr>
       </w:pPr>
       <w:r>
         <w:t>SQL Select</w:t>
@@ -1059,6 +1245,9 @@
           <w:ilvl w:val="3"/>
           <w:numId w:val="5"/>
         </w:numPr>
+        <w:rPr>
+          <w:rFonts w:hint="eastAsia"/>
+        </w:rPr>
       </w:pPr>
       <w:r>
         <w:t>This will allow an SQL SELECT query on the entire database with any level of complexity.</w:t>
@@ -1071,6 +1260,9 @@
           <w:ilvl w:val="3"/>
           <w:numId w:val="5"/>
         </w:numPr>
+        <w:rPr>
+          <w:rFonts w:hint="eastAsia"/>
+        </w:rPr>
       </w:pPr>
       <w:r>
         <w:t xml:space="preserve">Check whether allow </w:t>
@@ -1086,6 +1278,9 @@
           <w:ilvl w:val="2"/>
           <w:numId w:val="5"/>
         </w:numPr>
+        <w:rPr>
+          <w:rFonts w:hint="eastAsia"/>
+        </w:rPr>
       </w:pPr>
       <w:r>
         <w:t>PCRE (Perl compatible regular expression = pattern matching)</w:t>
@@ -1129,6 +1324,9 @@
           <w:ilvl w:val="1"/>
           <w:numId w:val="5"/>
         </w:numPr>
+        <w:rPr>
+          <w:rFonts w:hint="eastAsia"/>
+        </w:rPr>
       </w:pPr>
       <w:r>
         <w:t>Check whether mandatory or not</w:t>
@@ -1141,6 +1339,9 @@
           <w:ilvl w:val="0"/>
           <w:numId w:val="5"/>
         </w:numPr>
+        <w:rPr>
+          <w:rFonts w:hint="eastAsia"/>
+        </w:rPr>
       </w:pPr>
       <w:r>
         <w:t xml:space="preserve">The system admin </w:t>
@@ -1156,6 +1357,9 @@
           <w:ilvl w:val="1"/>
           <w:numId w:val="5"/>
         </w:numPr>
+        <w:rPr>
+          <w:rFonts w:hint="eastAsia"/>
+        </w:rPr>
       </w:pPr>
       <w:r>
         <w:rPr>
@@ -1180,6 +1384,9 @@
           <w:ilvl w:val="1"/>
           <w:numId w:val="5"/>
         </w:numPr>
+        <w:rPr>
+          <w:rFonts w:hint="eastAsia"/>
+        </w:rPr>
       </w:pPr>
       <w:r>
         <w:rPr>
@@ -1201,6 +1408,9 @@
           <w:ilvl w:val="1"/>
           <w:numId w:val="5"/>
         </w:numPr>
+        <w:rPr>
+          <w:rFonts w:hint="eastAsia"/>
+        </w:rPr>
       </w:pPr>
       <w:r>
         <w:t>To a project, relevant to client and job type in the generic project view</w:t>
@@ -1212,6 +1422,9 @@
     <w:p>
       <w:pPr>
         <w:pStyle w:val="Heading2"/>
+        <w:rPr>
+          <w:rFonts w:hint="eastAsia"/>
+        </w:rPr>
       </w:pPr>
       <w:r>
         <w:t>Categorization</w:t>
@@ -1221,6 +1434,11 @@
       </w:r>
     </w:p>
     <w:p>
+      <w:pPr>
+        <w:rPr>
+          <w:rFonts w:hint="eastAsia"/>
+        </w:rPr>
+      </w:pPr>
       <w:r>
         <w:t xml:space="preserve">The purpose of categorization of course is to group similarly related items together in views/forms </w:t>
       </w:r>
@@ -1229,6 +1447,11 @@
       </w:r>
     </w:p>
     <w:p>
+      <w:pPr>
+        <w:rPr>
+          <w:rFonts w:hint="eastAsia"/>
+        </w:rPr>
+      </w:pPr>
       <w:r>
         <w:t>Categorization is easi</w:t>
       </w:r>
@@ -1248,6 +1471,9 @@
     <w:p>
       <w:pPr>
         <w:pStyle w:val="Heading1"/>
+        <w:rPr>
+          <w:rFonts w:hint="eastAsia"/>
+        </w:rPr>
       </w:pPr>
       <w:r>
         <w:t>Design of history/audit trail/logging</w:t>
@@ -1256,6 +1482,9 @@
     <w:p>
       <w:pPr>
         <w:pStyle w:val="Heading2"/>
+        <w:rPr>
+          <w:rFonts w:hint="eastAsia"/>
+        </w:rPr>
       </w:pPr>
       <w:r>
         <w:t>Overview</w:t>
@@ -1336,6 +1565,11 @@
       </w:r>
     </w:p>
     <w:p>
+      <w:pPr>
+        <w:rPr>
+          <w:rFonts w:hint="eastAsia"/>
+        </w:rPr>
+      </w:pPr>
       <w:r>
         <w:t xml:space="preserve">People in </w:t>
       </w:r>
@@ -1349,11 +1583,21 @@
       </w:r>
     </w:p>
     <w:p>
+      <w:pPr>
+        <w:rPr>
+          <w:rFonts w:hint="eastAsia"/>
+        </w:rPr>
+      </w:pPr>
       <w:r>
         <w:t>Really this means that no date fields should be able to be altered. This could be called issuing or versioning or perhaps another name.</w:t>
       </w:r>
     </w:p>
     <w:p>
+      <w:pPr>
+        <w:rPr>
+          <w:rFonts w:hint="eastAsia"/>
+        </w:rPr>
+      </w:pPr>
       <w:r>
         <w:t>It is also required to be able to keep an audit history of who made what changes when</w:t>
       </w:r>
@@ -1364,12 +1608,20 @@
     <w:p>
       <w:pPr>
         <w:pStyle w:val="Heading2"/>
+        <w:rPr>
+          <w:rFonts w:hint="eastAsia"/>
+        </w:rPr>
       </w:pPr>
       <w:r>
         <w:t>Database</w:t>
       </w:r>
     </w:p>
     <w:p>
+      <w:pPr>
+        <w:rPr>
+          <w:rFonts w:hint="eastAsia"/>
+        </w:rPr>
+      </w:pPr>
       <w:r>
         <w:t xml:space="preserve">By using a </w:t>
       </w:r>
@@ -1383,6 +1635,11 @@
       </w:r>
     </w:p>
     <w:p>
+      <w:pPr>
+        <w:rPr>
+          <w:rFonts w:hint="eastAsia"/>
+        </w:rPr>
+      </w:pPr>
       <w:r>
         <w:t xml:space="preserve">This flag can be used in junction with the logging facility about to be described to ultimately keep track of </w:t>
       </w:r>
@@ -1397,8 +1654,12 @@
       </w:r>
     </w:p>
     <w:p>
-      <w:r>
-        <w:lastRenderedPageBreak/>
+      <w:pPr>
+        <w:rPr>
+          <w:rFonts w:hint="eastAsia"/>
+        </w:rPr>
+      </w:pPr>
+      <w:r>
         <w:t xml:space="preserve">Add a </w:t>
       </w:r>
       <w:proofErr w:type="spellStart"/>
@@ -1414,6 +1675,11 @@
       </w:r>
     </w:p>
     <w:p>
+      <w:pPr>
+        <w:rPr>
+          <w:rFonts w:hint="eastAsia"/>
+        </w:rPr>
+      </w:pPr>
       <w:r>
         <w:t>Make an</w:t>
       </w:r>
@@ -1433,6 +1699,11 @@
       </w:r>
     </w:p>
     <w:p>
+      <w:pPr>
+        <w:rPr>
+          <w:rFonts w:hint="eastAsia"/>
+        </w:rPr>
+      </w:pPr>
       <w:r>
         <w:t>Add a logged</w:t>
       </w:r>
@@ -1441,6 +1712,11 @@
       </w:r>
     </w:p>
     <w:p>
+      <w:pPr>
+        <w:rPr>
+          <w:rFonts w:hint="eastAsia"/>
+        </w:rPr>
+      </w:pPr>
       <w:r>
         <w:t xml:space="preserve">Add a </w:t>
       </w:r>
@@ -1462,6 +1738,11 @@
       </w:r>
     </w:p>
     <w:p>
+      <w:pPr>
+        <w:rPr>
+          <w:rFonts w:hint="eastAsia"/>
+        </w:rPr>
+      </w:pPr>
       <w:r>
         <w:t xml:space="preserve">Use triggers after update, insert and delete to insert a copy of </w:t>
       </w:r>
@@ -1476,6 +1757,11 @@
       </w:r>
     </w:p>
     <w:p>
+      <w:pPr>
+        <w:rPr>
+          <w:rFonts w:hint="eastAsia"/>
+        </w:rPr>
+      </w:pPr>
       <w:r>
         <w:t>The logging operation will be taken care of within the</w:t>
       </w:r>
@@ -1487,6 +1773,11 @@
       </w:r>
     </w:p>
     <w:p>
+      <w:pPr>
+        <w:rPr>
+          <w:rFonts w:hint="eastAsia"/>
+        </w:rPr>
+      </w:pPr>
       <w:r>
         <w:t xml:space="preserve">After a delete action the application code in the model base class should follow with updating the </w:t>
       </w:r>
@@ -1505,6 +1796,11 @@
       <w:proofErr w:type="spellEnd"/>
     </w:p>
     <w:p>
+      <w:pPr>
+        <w:rPr>
+          <w:rFonts w:hint="eastAsia"/>
+        </w:rPr>
+      </w:pPr>
       <w:r>
         <w:t xml:space="preserve">It will then be possible to view the database through the application at a particular point in time. This </w:t>
       </w:r>
@@ -1545,6 +1841,11 @@
       </w:r>
     </w:p>
     <w:p>
+      <w:pPr>
+        <w:rPr>
+          <w:rFonts w:hint="eastAsia"/>
+        </w:rPr>
+      </w:pPr>
       <w:r>
         <w:t xml:space="preserve">Due to this, it may be possible to implement undo/redo operations also though need to ensure for each undo and redo that there are no conflicts with other users simultaneous operations, however due to this potentially becoming confusing and conflicting in a multi-user </w:t>
       </w:r>
@@ -1564,12 +1865,20 @@
     <w:p>
       <w:pPr>
         <w:pStyle w:val="Heading1"/>
+        <w:rPr>
+          <w:rFonts w:hint="eastAsia"/>
+        </w:rPr>
       </w:pPr>
       <w:r>
         <w:t>Design of access control</w:t>
       </w:r>
     </w:p>
     <w:p>
+      <w:pPr>
+        <w:rPr>
+          <w:rFonts w:hint="eastAsia"/>
+        </w:rPr>
+      </w:pPr>
       <w:r>
         <w:t>There are two types of roles to consider when designing the Role Based Access Control System.</w:t>
       </w:r>
@@ -1581,6 +1890,9 @@
           <w:ilvl w:val="0"/>
           <w:numId w:val="8"/>
         </w:numPr>
+        <w:rPr>
+          <w:rFonts w:hint="eastAsia"/>
+        </w:rPr>
       </w:pPr>
       <w:r>
         <w:t>Staff rolls e.g. admin, project manager, field manger, line mechanic etc.</w:t>
@@ -1593,6 +1905,9 @@
           <w:ilvl w:val="0"/>
           <w:numId w:val="8"/>
         </w:numPr>
+        <w:rPr>
+          <w:rFonts w:hint="eastAsia"/>
+        </w:rPr>
       </w:pPr>
       <w:r>
         <w:t>Application roles</w:t>
@@ -1605,6 +1920,9 @@
           <w:ilvl w:val="1"/>
           <w:numId w:val="8"/>
         </w:numPr>
+        <w:rPr>
+          <w:rFonts w:hint="eastAsia"/>
+        </w:rPr>
       </w:pPr>
       <w:r>
         <w:rPr>
@@ -1623,6 +1941,9 @@
           <w:ilvl w:val="1"/>
           <w:numId w:val="8"/>
         </w:numPr>
+        <w:rPr>
+          <w:rFonts w:hint="eastAsia"/>
+        </w:rPr>
       </w:pPr>
       <w:r>
         <w:t>Project manager</w:t>
@@ -1635,6 +1956,9 @@
           <w:ilvl w:val="1"/>
           <w:numId w:val="8"/>
         </w:numPr>
+        <w:rPr>
+          <w:rFonts w:hint="eastAsia"/>
+        </w:rPr>
       </w:pPr>
       <w:r>
         <w:t>Scheduler</w:t>
@@ -1647,12 +1971,20 @@
           <w:ilvl w:val="1"/>
           <w:numId w:val="8"/>
         </w:numPr>
-      </w:pPr>
-      <w:r>
-        <w:t>User</w:t>
-      </w:r>
-    </w:p>
-    <w:p>
+        <w:rPr>
+          <w:rFonts w:hint="eastAsia"/>
+        </w:rPr>
+      </w:pPr>
+      <w:r>
+        <w:t>Default</w:t>
+      </w:r>
+    </w:p>
+    <w:p>
+      <w:pPr>
+        <w:rPr>
+          <w:rFonts w:hint="eastAsia"/>
+        </w:rPr>
+      </w:pPr>
       <w:proofErr w:type="spellStart"/>
       <w:r>
         <w:t>AuthItem</w:t>
@@ -1702,18 +2034,21 @@
         <w:t>user (</w:t>
       </w:r>
       <w:r>
-        <w:t xml:space="preserve">member of staff </w:t>
+        <w:t xml:space="preserve">member of </w:t>
       </w:r>
       <w:proofErr w:type="gramStart"/>
       <w:r>
+        <w:t xml:space="preserve">staff </w:t>
+      </w:r>
+      <w:r>
         <w:t>)</w:t>
       </w:r>
-      <w:r>
-        <w:t>can</w:t>
-      </w:r>
       <w:proofErr w:type="gramEnd"/>
       <w:r>
-        <w:t xml:space="preserve"> belong to many </w:t>
+        <w:t xml:space="preserve"> </w:t>
+      </w:r>
+      <w:r>
+        <w:t xml:space="preserve">can belong to many </w:t>
       </w:r>
       <w:r>
         <w:rPr>
@@ -1723,6 +2058,11 @@
       </w:r>
     </w:p>
     <w:p>
+      <w:pPr>
+        <w:rPr>
+          <w:rFonts w:hint="eastAsia"/>
+        </w:rPr>
+      </w:pPr>
       <w:r>
         <w:t xml:space="preserve">In order to be as </w:t>
       </w:r>
@@ -1737,6 +2077,11 @@
       </w:r>
     </w:p>
     <w:p>
+      <w:pPr>
+        <w:rPr>
+          <w:rFonts w:hint="eastAsia"/>
+        </w:rPr>
+      </w:pPr>
       <w:r>
         <w:t xml:space="preserve">In </w:t>
       </w:r>
@@ -1763,6 +2108,9 @@
           <w:ilvl w:val="0"/>
           <w:numId w:val="9"/>
         </w:numPr>
+        <w:rPr>
+          <w:rFonts w:hint="eastAsia"/>
+        </w:rPr>
       </w:pPr>
       <w:proofErr w:type="gramStart"/>
       <w:r>
@@ -1783,6 +2131,9 @@
           <w:ilvl w:val="0"/>
           <w:numId w:val="9"/>
         </w:numPr>
+        <w:rPr>
+          <w:rFonts w:hint="eastAsia"/>
+        </w:rPr>
       </w:pPr>
       <w:proofErr w:type="gramStart"/>
       <w:r>
@@ -1803,6 +2154,9 @@
           <w:ilvl w:val="1"/>
           <w:numId w:val="9"/>
         </w:numPr>
+        <w:rPr>
+          <w:rFonts w:hint="eastAsia"/>
+        </w:rPr>
       </w:pPr>
       <w:proofErr w:type="gramStart"/>
       <w:r>
@@ -1817,6 +2171,9 @@
           <w:ilvl w:val="1"/>
           <w:numId w:val="9"/>
         </w:numPr>
+        <w:rPr>
+          <w:rFonts w:hint="eastAsia"/>
+        </w:rPr>
       </w:pPr>
       <w:proofErr w:type="gramStart"/>
       <w:r>
@@ -1831,6 +2188,9 @@
           <w:ilvl w:val="1"/>
           <w:numId w:val="9"/>
         </w:numPr>
+        <w:rPr>
+          <w:rFonts w:hint="eastAsia"/>
+        </w:rPr>
       </w:pPr>
       <w:proofErr w:type="gramStart"/>
       <w:r>
@@ -1845,6 +2205,9 @@
           <w:ilvl w:val="0"/>
           <w:numId w:val="9"/>
         </w:numPr>
+        <w:rPr>
+          <w:rFonts w:hint="eastAsia"/>
+        </w:rPr>
       </w:pPr>
       <w:proofErr w:type="gramStart"/>
       <w:r>
@@ -1877,6 +2240,9 @@
           <w:ilvl w:val="1"/>
           <w:numId w:val="9"/>
         </w:numPr>
+        <w:rPr>
+          <w:rFonts w:hint="eastAsia"/>
+        </w:rPr>
       </w:pPr>
       <w:proofErr w:type="gramStart"/>
       <w:r>
@@ -1894,6 +2260,9 @@
           <w:ilvl w:val="1"/>
           <w:numId w:val="9"/>
         </w:numPr>
+        <w:rPr>
+          <w:rFonts w:hint="eastAsia"/>
+        </w:rPr>
       </w:pPr>
       <w:proofErr w:type="gramStart"/>
       <w:r>
@@ -1914,6 +2283,9 @@
           <w:ilvl w:val="1"/>
           <w:numId w:val="9"/>
         </w:numPr>
+        <w:rPr>
+          <w:rFonts w:hint="eastAsia"/>
+        </w:rPr>
       </w:pPr>
       <w:proofErr w:type="gramStart"/>
       <w:r>
@@ -1934,6 +2306,9 @@
           <w:ilvl w:val="0"/>
           <w:numId w:val="9"/>
         </w:numPr>
+        <w:rPr>
+          <w:rFonts w:hint="eastAsia"/>
+        </w:rPr>
       </w:pPr>
       <w:proofErr w:type="gramStart"/>
       <w:r>
@@ -1951,10 +2326,12 @@
           <w:ilvl w:val="1"/>
           <w:numId w:val="9"/>
         </w:numPr>
+        <w:rPr>
+          <w:rFonts w:hint="eastAsia"/>
+        </w:rPr>
       </w:pPr>
       <w:proofErr w:type="gramStart"/>
       <w:r>
-        <w:lastRenderedPageBreak/>
         <w:t>create</w:t>
       </w:r>
       <w:proofErr w:type="gramEnd"/>
@@ -1966,6 +2343,9 @@
           <w:ilvl w:val="1"/>
           <w:numId w:val="9"/>
         </w:numPr>
+        <w:rPr>
+          <w:rFonts w:hint="eastAsia"/>
+        </w:rPr>
       </w:pPr>
       <w:proofErr w:type="gramStart"/>
       <w:r>
@@ -1986,6 +2366,9 @@
           <w:ilvl w:val="1"/>
           <w:numId w:val="9"/>
         </w:numPr>
+        <w:rPr>
+          <w:rFonts w:hint="eastAsia"/>
+        </w:rPr>
       </w:pPr>
       <w:proofErr w:type="gramStart"/>
       <w:r>
@@ -2006,6 +2389,9 @@
           <w:ilvl w:val="0"/>
           <w:numId w:val="9"/>
         </w:numPr>
+        <w:rPr>
+          <w:rFonts w:hint="eastAsia"/>
+        </w:rPr>
       </w:pPr>
       <w:proofErr w:type="gramStart"/>
       <w:r>
@@ -2023,6 +2409,9 @@
           <w:ilvl w:val="1"/>
           <w:numId w:val="9"/>
         </w:numPr>
+        <w:rPr>
+          <w:rFonts w:hint="eastAsia"/>
+        </w:rPr>
       </w:pPr>
       <w:proofErr w:type="gramStart"/>
       <w:r>
@@ -2037,6 +2426,9 @@
           <w:ilvl w:val="1"/>
           <w:numId w:val="9"/>
         </w:numPr>
+        <w:rPr>
+          <w:rFonts w:hint="eastAsia"/>
+        </w:rPr>
       </w:pPr>
       <w:proofErr w:type="gramStart"/>
       <w:r>
@@ -2051,6 +2443,9 @@
           <w:ilvl w:val="1"/>
           <w:numId w:val="9"/>
         </w:numPr>
+        <w:rPr>
+          <w:rFonts w:hint="eastAsia"/>
+        </w:rPr>
       </w:pPr>
       <w:proofErr w:type="gramStart"/>
       <w:r>
@@ -2065,6 +2460,9 @@
           <w:ilvl w:val="0"/>
           <w:numId w:val="9"/>
         </w:numPr>
+        <w:rPr>
+          <w:rFonts w:hint="eastAsia"/>
+        </w:rPr>
       </w:pPr>
       <w:proofErr w:type="gramStart"/>
       <w:r>
@@ -2078,10 +2476,10 @@
         <w:t>–</w:t>
       </w:r>
       <w:r>
-        <w:t xml:space="preserve"> user</w:t>
-      </w:r>
-      <w:r>
-        <w:t xml:space="preserve"> - default</w:t>
+        <w:t xml:space="preserve"> </w:t>
+      </w:r>
+      <w:r>
+        <w:t>default</w:t>
       </w:r>
     </w:p>
     <w:p>
@@ -2091,6 +2489,9 @@
           <w:ilvl w:val="1"/>
           <w:numId w:val="9"/>
         </w:numPr>
+        <w:rPr>
+          <w:rFonts w:hint="eastAsia"/>
+        </w:rPr>
       </w:pPr>
       <w:proofErr w:type="gramStart"/>
       <w:r>
@@ -2102,6 +2503,11 @@
       </w:r>
     </w:p>
     <w:p>
+      <w:pPr>
+        <w:rPr>
+          <w:rFonts w:hint="eastAsia"/>
+        </w:rPr>
+      </w:pPr>
       <w:r>
         <w:t xml:space="preserve">Each role defined above inherits the roles below </w:t>
       </w:r>
@@ -2116,19 +2522,40 @@
     </w:p>
     <w:p>
       <w:r>
-        <w:t xml:space="preserve">All authorized users are able </w:t>
+        <w:t xml:space="preserve">All </w:t>
+      </w:r>
+      <w:r>
+        <w:t>of the above roles</w:t>
+      </w:r>
+      <w:r>
+        <w:t xml:space="preserve"> are able </w:t>
       </w:r>
       <w:r>
         <w:t>re</w:t>
       </w:r>
       <w:r>
-        <w:t>view clients, projects, and tasks</w:t>
+        <w:t>view projects, and tasks</w:t>
       </w:r>
       <w:r>
         <w:t>.</w:t>
       </w:r>
     </w:p>
     <w:p>
+      <w:pPr>
+        <w:rPr>
+          <w:rFonts w:hint="eastAsia"/>
+        </w:rPr>
+      </w:pPr>
+      <w:r>
+        <w:t>All authorized user are able to view their duties and projects related these.</w:t>
+      </w:r>
+    </w:p>
+    <w:p>
+      <w:pPr>
+        <w:rPr>
+          <w:rFonts w:hint="eastAsia"/>
+        </w:rPr>
+      </w:pPr>
       <w:r>
         <w:t>Various reports will need to be created including something equivalent to daily brief, and planning sheet. Reports will also have access control applied in a similar manner to above.</w:t>
       </w:r>
@@ -2136,12 +2563,20 @@
     <w:p>
       <w:pPr>
         <w:pStyle w:val="Heading2"/>
+        <w:rPr>
+          <w:rFonts w:hint="eastAsia"/>
+        </w:rPr>
       </w:pPr>
       <w:r>
         <w:t>Application notes</w:t>
       </w:r>
     </w:p>
     <w:p>
+      <w:pPr>
+        <w:rPr>
+          <w:rFonts w:hint="eastAsia"/>
+        </w:rPr>
+      </w:pPr>
       <w:r>
         <w:t xml:space="preserve">Delete functionality requires special handling. </w:t>
       </w:r>
@@ -2192,8 +2627,13 @@
       </w:r>
     </w:p>
     <w:p>
-      <w:r>
-        <w:t xml:space="preserve">Would like to apply this also to </w:t>
+      <w:pPr>
+        <w:rPr>
+          <w:rFonts w:hint="eastAsia"/>
+        </w:rPr>
+      </w:pPr>
+      <w:r>
+        <w:t xml:space="preserve">To apply the same thing to </w:t>
       </w:r>
       <w:proofErr w:type="spellStart"/>
       <w:r>
@@ -2201,288 +2641,306 @@
       </w:r>
       <w:proofErr w:type="spellEnd"/>
       <w:r>
-        <w:t xml:space="preserve"> but may need to alter some other classes to cope with this so have delayed for now. Another options would be to store historical </w:t>
+        <w:t xml:space="preserve"> will need extending of the </w:t>
       </w:r>
       <w:proofErr w:type="spellStart"/>
       <w:r>
+        <w:t>yii</w:t>
+      </w:r>
+      <w:proofErr w:type="spellEnd"/>
+      <w:r>
+        <w:t xml:space="preserve"> authorization classes and overriding where </w:t>
+      </w:r>
+      <w:proofErr w:type="spellStart"/>
+      <w:r>
         <w:t>AuthAssignment</w:t>
       </w:r>
       <w:proofErr w:type="spellEnd"/>
       <w:r>
-        <w:t xml:space="preserve"> records in another table and have a pivot table to project from this instead of </w:t>
+        <w:t xml:space="preserve"> is selected to select the greatest id where deleted is 0 –could a view be used? Alternately may need to create a </w:t>
+      </w:r>
+      <w:r>
+        <w:rPr>
+          <w:rFonts w:hint="eastAsia"/>
+        </w:rPr>
+        <w:t>parallel</w:t>
+      </w:r>
+      <w:r>
+        <w:t xml:space="preserve"> table that stores the history if for some reason can</w:t>
+      </w:r>
+      <w:r>
+        <w:rPr>
+          <w:rFonts w:hint="eastAsia"/>
+        </w:rPr>
+        <w:t>t do it this way</w:t>
+      </w:r>
+      <w:r>
+        <w:t>.</w:t>
+      </w:r>
+    </w:p>
+    <w:p>
+      <w:pPr>
+        <w:rPr>
+          <w:rFonts w:hint="eastAsia"/>
+        </w:rPr>
+      </w:pPr>
+      <w:r>
+        <w:t xml:space="preserve">The next level of delete functionality is simple, if access is granted then attempt delete. If a </w:t>
+      </w:r>
+      <w:r>
+        <w:t>foreign</w:t>
+      </w:r>
+      <w:r>
+        <w:t xml:space="preserve"> key blocks because of NO ACTION or RESTRICT then mark as deleted.</w:t>
+      </w:r>
+    </w:p>
+    <w:p>
+      <w:pPr>
+        <w:rPr>
+          <w:rFonts w:hint="eastAsia"/>
+        </w:rPr>
+      </w:pPr>
+      <w:r>
+        <w:t>Application code should be careful to return values when searching by primary key where deleted is 0 except for those tables above where the last</w:t>
+      </w:r>
+    </w:p>
+    <w:p>
+      <w:pPr>
+        <w:rPr>
+          <w:rFonts w:hint="eastAsia"/>
+        </w:rPr>
+      </w:pPr>
+      <w:r>
+        <w:t>Another issue in this is system admin altering values in these tables e.g. the assembly table quantity – what if the quantity of an item is changed at a few date, then all related past items would also show an increase which isn</w:t>
+      </w:r>
+      <w:r>
+        <w:rPr>
+          <w:rFonts w:hint="eastAsia"/>
+        </w:rPr>
+        <w:t>’</w:t>
+      </w:r>
+      <w:r>
+        <w:t xml:space="preserve">t correct. The state should be what was created at the time. Though we want to block duplicates in those tables there may be a case for an increment field to be part of </w:t>
+      </w:r>
+      <w:r>
+        <w:rPr>
+          <w:rFonts w:hint="eastAsia"/>
+        </w:rPr>
+        <w:t>the</w:t>
+      </w:r>
+      <w:r>
+        <w:t xml:space="preserve"> primary key hence allowing duplicates. Related tables that </w:t>
+      </w:r>
+      <w:r>
+        <w:rPr>
+          <w:rFonts w:hint="eastAsia"/>
+        </w:rPr>
+        <w:t>aren</w:t>
+      </w:r>
+      <w:r>
+        <w:rPr>
+          <w:rFonts w:hint="eastAsia"/>
+        </w:rPr>
+        <w:t>’</w:t>
+      </w:r>
+      <w:r>
+        <w:rPr>
+          <w:rFonts w:hint="eastAsia"/>
+        </w:rPr>
+        <w:t>t</w:t>
+      </w:r>
+      <w:r>
+        <w:t xml:space="preserve"> that don</w:t>
+      </w:r>
+      <w:r>
+        <w:rPr>
+          <w:rFonts w:hint="eastAsia"/>
+        </w:rPr>
+        <w:t>’</w:t>
+      </w:r>
+      <w:r>
+        <w:t xml:space="preserve">t form part of the primary key that link e.g. </w:t>
       </w:r>
       <w:proofErr w:type="spellStart"/>
       <w:r>
-        <w:t>AuthAssignment</w:t>
+        <w:rPr>
+          <w:rFonts w:hint="eastAsia"/>
+        </w:rPr>
+        <w:t>assembly</w:t>
+      </w:r>
+      <w:r>
+        <w:t>_to_task</w:t>
       </w:r>
       <w:proofErr w:type="spellEnd"/>
       <w:r>
-        <w:t xml:space="preserve"> – </w:t>
+        <w:t xml:space="preserve"> </w:t>
+      </w:r>
+      <w:r>
+        <w:rPr>
+          <w:rFonts w:hint="eastAsia"/>
+        </w:rPr>
+        <w:t>should</w:t>
+      </w:r>
+      <w:r>
+        <w:t xml:space="preserve"> link to the auto increment primary key. I think this is the full proof solution!</w:t>
+      </w:r>
+    </w:p>
+    <w:p>
+      <w:pPr>
+        <w:rPr>
+          <w:rFonts w:hint="eastAsia"/>
+        </w:rPr>
+      </w:pPr>
+      <w:r>
+        <w:t xml:space="preserve">In </w:t>
       </w:r>
       <w:proofErr w:type="spellStart"/>
       <w:r>
-        <w:t>fk</w:t>
+        <w:t>CModel</w:t>
       </w:r>
       <w:proofErr w:type="spellEnd"/>
       <w:r>
-        <w:t xml:space="preserve"> on id. This would mean no crud for </w:t>
+        <w:t xml:space="preserve"> if one of the orange tables then only </w:t>
+      </w:r>
+      <w:proofErr w:type="gramStart"/>
+      <w:r>
+        <w:t>mark</w:t>
+      </w:r>
+      <w:proofErr w:type="gramEnd"/>
+      <w:r>
+        <w:t xml:space="preserve"> as deleted if there are existing related records. Also </w:t>
+      </w:r>
+      <w:r>
+        <w:rPr>
+          <w:rFonts w:hint="eastAsia"/>
+        </w:rPr>
+        <w:t>don</w:t>
+      </w:r>
+      <w:r>
+        <w:rPr>
+          <w:rFonts w:hint="eastAsia"/>
+        </w:rPr>
+        <w:t>’</w:t>
+      </w:r>
+      <w:r>
+        <w:rPr>
+          <w:rFonts w:hint="eastAsia"/>
+        </w:rPr>
+        <w:t xml:space="preserve">t </w:t>
       </w:r>
       <w:proofErr w:type="spellStart"/>
       <w:r>
-        <w:t>AuthAssignment</w:t>
+        <w:t>retriver</w:t>
       </w:r>
       <w:proofErr w:type="spellEnd"/>
       <w:r>
-        <w:t xml:space="preserve"> but maybe for </w:t>
+        <w:t xml:space="preserve"> </w:t>
+      </w:r>
+    </w:p>
+    <w:p>
+      <w:pPr>
+        <w:pStyle w:val="Heading2"/>
+        <w:rPr>
+          <w:rFonts w:hint="eastAsia"/>
+        </w:rPr>
+      </w:pPr>
+      <w:r>
+        <w:rPr>
+          <w:rFonts w:hint="eastAsia"/>
+        </w:rPr>
+        <w:t>F</w:t>
+      </w:r>
+      <w:r>
+        <w:t>irst normal violations in database design</w:t>
+      </w:r>
+    </w:p>
+    <w:p>
+      <w:pPr>
+        <w:rPr>
+          <w:rFonts w:hint="eastAsia"/>
+        </w:rPr>
+      </w:pPr>
+      <w:r>
+        <w:t xml:space="preserve">Numerous tables technically violate first normal due to allowing nulls in some columns, however the attributes are truly optional or perhaps are for later entry hence my feeling are that these are correctly </w:t>
+      </w:r>
+      <w:r>
+        <w:rPr>
+          <w:rFonts w:hint="eastAsia"/>
+        </w:rPr>
+        <w:t>normalized</w:t>
+      </w:r>
+      <w:r>
+        <w:t xml:space="preserve"> and due to the debatable nature of Nulls in normalization it could be argued that </w:t>
+      </w:r>
+      <w:r>
+        <w:t>nearly all tables are 3</w:t>
+      </w:r>
+      <w:r>
+        <w:rPr>
+          <w:vertAlign w:val="superscript"/>
+        </w:rPr>
+        <w:t>rd</w:t>
+      </w:r>
+      <w:r>
+        <w:t xml:space="preserve"> normal (apart from null violations).</w:t>
+      </w:r>
+    </w:p>
+    <w:p>
+      <w:r>
+        <w:t>The generic table badly violates this but unfortunately databases don</w:t>
+      </w:r>
+      <w:r>
+        <w:rPr>
+          <w:rFonts w:hint="eastAsia"/>
+        </w:rPr>
+        <w:t>’</w:t>
+      </w:r>
+      <w:r>
+        <w:t xml:space="preserve">t easily support </w:t>
+      </w:r>
+      <w:r>
+        <w:rPr>
+          <w:rFonts w:hint="eastAsia"/>
+        </w:rPr>
+        <w:t>polymorphism</w:t>
+      </w:r>
+      <w:r>
+        <w:t xml:space="preserve">. Originally this table was further </w:t>
+      </w:r>
+      <w:r>
+        <w:rPr>
+          <w:rFonts w:hint="eastAsia"/>
+        </w:rPr>
+        <w:t>normalized</w:t>
+      </w:r>
+      <w:r>
+        <w:t xml:space="preserve"> however concerns were that if user wanted to alter a generic type from say </w:t>
       </w:r>
       <w:proofErr w:type="spellStart"/>
       <w:r>
-        <w:t>AuthAssignmentHistory</w:t>
+        <w:t>int</w:t>
       </w:r>
       <w:proofErr w:type="spellEnd"/>
       <w:r>
-        <w:t xml:space="preserve">. </w:t>
+        <w:t xml:space="preserve"> to float </w:t>
       </w:r>
       <w:proofErr w:type="spellStart"/>
-      <w:proofErr w:type="gramStart"/>
-      <w:r>
-        <w:t>AuthAssignmentHistory</w:t>
+      <w:r>
+        <w:t>etc</w:t>
       </w:r>
       <w:proofErr w:type="spellEnd"/>
       <w:r>
-        <w:t xml:space="preserve"> to be maintained by triggers like logging.</w:t>
-      </w:r>
-      <w:proofErr w:type="gramEnd"/>
-    </w:p>
-    <w:p>
-      <w:r>
-        <w:t xml:space="preserve">The next level of delete functionality is simple, if access is granted then attempt delete. If a </w:t>
-      </w:r>
-      <w:r>
-        <w:t>foreign</w:t>
-      </w:r>
-      <w:r>
-        <w:t xml:space="preserve"> key blocks because of NO ACTION or RESTRICT then mark as deleted.</w:t>
-      </w:r>
-    </w:p>
-    <w:p>
-      <w:r>
-        <w:t>Application code should be careful to return values when searching by primary key where deleted is 0 except for those tables above where the last</w:t>
-      </w:r>
-    </w:p>
-    <w:p>
-      <w:r>
-        <w:t>Another issue in this is system admin altering values in these tables e.g. the assembly table quantity – what if the quantity of an item is changed at a few date, then all related past items would also show an increase which isn</w:t>
-      </w:r>
-      <w:r>
-        <w:rPr>
-          <w:rFonts w:hint="eastAsia"/>
-        </w:rPr>
-        <w:t>’</w:t>
-      </w:r>
-      <w:r>
-        <w:t xml:space="preserve">t correct. The state should be what was created at the time. Though we want to block duplicates in those tables there may be a case for an increment field to be part of </w:t>
-      </w:r>
-      <w:r>
-        <w:rPr>
-          <w:rFonts w:hint="eastAsia"/>
-        </w:rPr>
-        <w:t>the</w:t>
-      </w:r>
-      <w:r>
-        <w:t xml:space="preserve"> primary key hence allowing duplicates. Related tables that </w:t>
-      </w:r>
-      <w:r>
-        <w:rPr>
-          <w:rFonts w:hint="eastAsia"/>
-        </w:rPr>
-        <w:t>aren</w:t>
-      </w:r>
-      <w:r>
-        <w:rPr>
-          <w:rFonts w:hint="eastAsia"/>
-        </w:rPr>
-        <w:t>’</w:t>
-      </w:r>
-      <w:r>
-        <w:rPr>
-          <w:rFonts w:hint="eastAsia"/>
-        </w:rPr>
-        <w:t>t</w:t>
-      </w:r>
-      <w:r>
-        <w:t xml:space="preserve"> that don</w:t>
-      </w:r>
-      <w:r>
-        <w:rPr>
-          <w:rFonts w:hint="eastAsia"/>
-        </w:rPr>
-        <w:t>’</w:t>
-      </w:r>
-      <w:r>
-        <w:t xml:space="preserve">t form part of the primary key that link e.g. </w:t>
-      </w:r>
-      <w:proofErr w:type="spellStart"/>
-      <w:r>
-        <w:rPr>
-          <w:rFonts w:hint="eastAsia"/>
-        </w:rPr>
-        <w:t>assembly</w:t>
-      </w:r>
-      <w:r>
-        <w:t>_to_task</w:t>
-      </w:r>
-      <w:proofErr w:type="spellEnd"/>
-      <w:r>
-        <w:t xml:space="preserve"> </w:t>
-      </w:r>
-      <w:r>
-        <w:rPr>
-          <w:rFonts w:hint="eastAsia"/>
-        </w:rPr>
-        <w:t>should</w:t>
-      </w:r>
-      <w:r>
-        <w:t xml:space="preserve"> link to the auto increment primary key. I think this is the full proof solution!</w:t>
-      </w:r>
-    </w:p>
-    <w:p>
-      <w:r>
-        <w:t xml:space="preserve">In </w:t>
-      </w:r>
-      <w:proofErr w:type="spellStart"/>
-      <w:r>
-        <w:t>CModel</w:t>
-      </w:r>
-      <w:proofErr w:type="spellEnd"/>
-      <w:r>
-        <w:t xml:space="preserve"> if one of the orange tables then only </w:t>
-      </w:r>
-      <w:proofErr w:type="gramStart"/>
-      <w:r>
-        <w:t>mark</w:t>
-      </w:r>
-      <w:proofErr w:type="gramEnd"/>
-      <w:r>
-        <w:t xml:space="preserve"> as deleted if there are existing related records. Also </w:t>
-      </w:r>
-      <w:r>
-        <w:rPr>
-          <w:rFonts w:hint="eastAsia"/>
-        </w:rPr>
-        <w:t>don</w:t>
-      </w:r>
-      <w:r>
-        <w:rPr>
-          <w:rFonts w:hint="eastAsia"/>
-        </w:rPr>
-        <w:t>’</w:t>
-      </w:r>
-      <w:r>
-        <w:rPr>
-          <w:rFonts w:hint="eastAsia"/>
-        </w:rPr>
-        <w:t xml:space="preserve">t </w:t>
-      </w:r>
-      <w:proofErr w:type="spellStart"/>
-      <w:r>
-        <w:t>retriver</w:t>
-      </w:r>
-      <w:proofErr w:type="spellEnd"/>
-      <w:r>
-        <w:t xml:space="preserve"> </w:t>
-      </w:r>
-    </w:p>
-    <w:p>
-      <w:pPr>
-        <w:pStyle w:val="Heading2"/>
-      </w:pPr>
-      <w:r>
-        <w:rPr>
-          <w:rFonts w:hint="eastAsia"/>
-        </w:rPr>
-        <w:t>F</w:t>
-      </w:r>
-      <w:r>
-        <w:t>irst normal violations in database design</w:t>
-      </w:r>
-    </w:p>
-    <w:p>
-      <w:r>
-        <w:t xml:space="preserve">Numerous tables technically violate first normal due to allowing nulls in some columns, however the attributes are truly optional or perhaps are for later entry hence my feeling are that these are correctly </w:t>
-      </w:r>
-      <w:r>
-        <w:rPr>
-          <w:rFonts w:hint="eastAsia"/>
-        </w:rPr>
-        <w:t>normalized</w:t>
-      </w:r>
-      <w:r>
-        <w:t xml:space="preserve"> and due to the debatable nature of Nulls in normalization it could be argued that </w:t>
-      </w:r>
-      <w:r>
-        <w:t>nearly all tables are 3</w:t>
-      </w:r>
-      <w:r>
-        <w:rPr>
-          <w:vertAlign w:val="superscript"/>
-        </w:rPr>
-        <w:t>rd</w:t>
-      </w:r>
-      <w:r>
-        <w:t xml:space="preserve"> normal (apart from null violations).</w:t>
-      </w:r>
+        <w:t xml:space="preserve"> then this would be more difficult to achieve in the application – hence this small violation is for application simplicity and realistically is the more practical way to do it.</w:t>
+      </w:r>
+    </w:p>
+    <w:p>
+      <w:pPr>
+        <w:rPr>
+          <w:rFonts w:hint="eastAsia"/>
+        </w:rPr>
+      </w:pPr>
       <w:bookmarkStart w:id="0" w:name="_GoBack"/>
       <w:bookmarkEnd w:id="0"/>
-    </w:p>
-    <w:p>
-      <w:r>
-        <w:lastRenderedPageBreak/>
-        <w:t>The generic table badly violates this but unfortunately databases don</w:t>
-      </w:r>
-      <w:r>
-        <w:rPr>
-          <w:rFonts w:hint="eastAsia"/>
-        </w:rPr>
-        <w:t>’</w:t>
-      </w:r>
-      <w:r>
-        <w:t xml:space="preserve">t easily support </w:t>
-      </w:r>
-      <w:r>
-        <w:rPr>
-          <w:rFonts w:hint="eastAsia"/>
-        </w:rPr>
-        <w:t>polymorphism</w:t>
-      </w:r>
-      <w:r>
-        <w:t xml:space="preserve">. Originally this table was further </w:t>
-      </w:r>
-      <w:r>
-        <w:rPr>
-          <w:rFonts w:hint="eastAsia"/>
-        </w:rPr>
-        <w:t>normalized</w:t>
-      </w:r>
-      <w:r>
-        <w:t xml:space="preserve"> however concerns were that if user wanted to alter a generic type from say </w:t>
-      </w:r>
-      <w:proofErr w:type="spellStart"/>
-      <w:r>
-        <w:t>int</w:t>
-      </w:r>
-      <w:proofErr w:type="spellEnd"/>
-      <w:r>
-        <w:t xml:space="preserve"> to float </w:t>
-      </w:r>
-      <w:proofErr w:type="spellStart"/>
-      <w:r>
-        <w:t>etc</w:t>
-      </w:r>
-      <w:proofErr w:type="spellEnd"/>
-      <w:r>
-        <w:t xml:space="preserve"> then this would be more difficult to achieve in the application – hence this small violation is for application simplicity and realistically is the more practical way to do it.</w:t>
-      </w:r>
     </w:p>
     <w:sectPr>
       <w:pgSz w:w="11900" w:h="16840"/>

</xml_diff>